<commit_message>
20-09-2018 Requirement Document v.1.1.1
</commit_message>
<xml_diff>
--- a/Design Phase/Requirement/Requirements Document.docx
+++ b/Design Phase/Requirement/Requirements Document.docx
@@ -564,18 +564,6 @@
     </w:p>
     <w:p>
       <w:pPr>
-        <w:pBdr>
-          <w:top w:val="nil"/>
-          <w:left w:val="nil"/>
-          <w:bottom w:val="nil"/>
-          <w:right w:val="nil"/>
-          <w:between w:val="nil"/>
-        </w:pBdr>
-        <w:contextualSpacing w:val="0"/>
-      </w:pPr>
-    </w:p>
-    <w:p>
-      <w:pPr>
         <w:pStyle w:val="Heading3"/>
         <w:pBdr>
           <w:top w:val="nil"/>
@@ -842,7 +830,6 @@
               <w:contextualSpacing w:val="0"/>
             </w:pPr>
             <w:r>
-              <w:lastRenderedPageBreak/>
               <w:t>Objective</w:t>
             </w:r>
           </w:p>
@@ -917,6 +904,7 @@
         <w:contextualSpacing w:val="0"/>
       </w:pPr>
       <w:r>
+        <w:lastRenderedPageBreak/>
         <w:t>Employee</w:t>
       </w:r>
     </w:p>
@@ -1402,10 +1390,7 @@
         <w:contextualSpacing w:val="0"/>
       </w:pPr>
       <w:r>
-        <w:t>As a Admin</w:t>
-      </w:r>
-      <w:r>
-        <w:t>, I can handover asset and change request asset status</w:t>
+        <w:t>As a Admin, I can handover asset and change request asset status</w:t>
       </w:r>
     </w:p>
     <w:p>
@@ -1463,10 +1448,7 @@
         <w:t xml:space="preserve">, </w:t>
       </w:r>
       <w:r>
-        <w:t>I want to be able to reject or ac</w:t>
-      </w:r>
-      <w:r>
-        <w:t>cept asset request from employee</w:t>
+        <w:t>I want to be able to reject or accept asset request from employee</w:t>
       </w:r>
     </w:p>
     <w:p>
@@ -1496,67 +1478,52 @@
         <w:contextualSpacing w:val="0"/>
       </w:pPr>
       <w:r>
-        <w:t xml:space="preserve">As a Superior, </w:t>
-      </w:r>
-      <w:r>
-        <w:t>I want to be able to view asset data and asset data details</w:t>
-      </w:r>
-    </w:p>
-    <w:p>
-      <w:pPr>
-        <w:pBdr>
-          <w:top w:val="nil"/>
-          <w:left w:val="nil"/>
-          <w:bottom w:val="nil"/>
-          <w:right w:val="nil"/>
-          <w:between w:val="nil"/>
-        </w:pBdr>
-        <w:contextualSpacing w:val="0"/>
-      </w:pPr>
-      <w:r>
-        <w:t xml:space="preserve">As a Superior, I want to be able to view </w:t>
-      </w:r>
-      <w:r>
-        <w:t>employee details</w:t>
-      </w:r>
-    </w:p>
-    <w:p>
-      <w:pPr>
-        <w:pBdr>
-          <w:top w:val="nil"/>
-          <w:left w:val="nil"/>
-          <w:bottom w:val="nil"/>
-          <w:right w:val="nil"/>
-          <w:between w:val="nil"/>
-        </w:pBdr>
-        <w:contextualSpacing w:val="0"/>
-      </w:pPr>
-      <w:r>
-        <w:t xml:space="preserve">As a Superior, I </w:t>
-      </w:r>
-      <w:r>
-        <w:t>want to be able to make and cancel asset request</w:t>
-      </w:r>
-    </w:p>
-    <w:p>
-      <w:pPr>
-        <w:pBdr>
-          <w:top w:val="nil"/>
-          <w:left w:val="nil"/>
-          <w:bottom w:val="nil"/>
-          <w:right w:val="nil"/>
-          <w:between w:val="nil"/>
-        </w:pBdr>
-        <w:contextualSpacing w:val="0"/>
-      </w:pPr>
-      <w:r>
-        <w:t xml:space="preserve">As a Superior, I want to be able to </w:t>
-      </w:r>
-      <w:r>
-        <w:t xml:space="preserve">check the progress of my </w:t>
-      </w:r>
-      <w:r>
-        <w:t>asset request</w:t>
+        <w:t>As a Superior, I want to be able to view asset data and asset data details</w:t>
+      </w:r>
+    </w:p>
+    <w:p>
+      <w:pPr>
+        <w:pBdr>
+          <w:top w:val="nil"/>
+          <w:left w:val="nil"/>
+          <w:bottom w:val="nil"/>
+          <w:right w:val="nil"/>
+          <w:between w:val="nil"/>
+        </w:pBdr>
+        <w:contextualSpacing w:val="0"/>
+      </w:pPr>
+      <w:r>
+        <w:t>As a Superior, I want to be able to view employee details</w:t>
+      </w:r>
+    </w:p>
+    <w:p>
+      <w:pPr>
+        <w:pBdr>
+          <w:top w:val="nil"/>
+          <w:left w:val="nil"/>
+          <w:bottom w:val="nil"/>
+          <w:right w:val="nil"/>
+          <w:between w:val="nil"/>
+        </w:pBdr>
+        <w:contextualSpacing w:val="0"/>
+      </w:pPr>
+      <w:r>
+        <w:t>As a Superior, I want to be able to make and cancel asset request</w:t>
+      </w:r>
+    </w:p>
+    <w:p>
+      <w:pPr>
+        <w:pBdr>
+          <w:top w:val="nil"/>
+          <w:left w:val="nil"/>
+          <w:bottom w:val="nil"/>
+          <w:right w:val="nil"/>
+          <w:between w:val="nil"/>
+        </w:pBdr>
+        <w:contextualSpacing w:val="0"/>
+      </w:pPr>
+      <w:r>
+        <w:t>As a Superior, I want to be able to check the progress of my asset request</w:t>
       </w:r>
     </w:p>
     <w:p>
@@ -1637,8 +1604,49 @@
       </w:pPr>
       <w:bookmarkStart w:id="13" w:name="_5ppi5txuse5g" w:colFirst="0" w:colLast="0"/>
       <w:bookmarkEnd w:id="13"/>
-      <w:r>
-        <w:lastRenderedPageBreak/>
+    </w:p>
+    <w:p>
+      <w:pPr>
+        <w:pStyle w:val="Heading2"/>
+        <w:pBdr>
+          <w:top w:val="nil"/>
+          <w:left w:val="nil"/>
+          <w:bottom w:val="nil"/>
+          <w:right w:val="nil"/>
+          <w:between w:val="nil"/>
+        </w:pBdr>
+        <w:spacing w:after="0" w:line="312" w:lineRule="auto"/>
+        <w:contextualSpacing w:val="0"/>
+      </w:pPr>
+    </w:p>
+    <w:p>
+      <w:pPr>
+        <w:pStyle w:val="Heading2"/>
+        <w:pBdr>
+          <w:top w:val="nil"/>
+          <w:left w:val="nil"/>
+          <w:bottom w:val="nil"/>
+          <w:right w:val="nil"/>
+          <w:between w:val="nil"/>
+        </w:pBdr>
+        <w:spacing w:after="0" w:line="312" w:lineRule="auto"/>
+        <w:contextualSpacing w:val="0"/>
+      </w:pPr>
+    </w:p>
+    <w:p>
+      <w:pPr>
+        <w:pStyle w:val="Heading2"/>
+        <w:pBdr>
+          <w:top w:val="nil"/>
+          <w:left w:val="nil"/>
+          <w:bottom w:val="nil"/>
+          <w:right w:val="nil"/>
+          <w:between w:val="nil"/>
+        </w:pBdr>
+        <w:spacing w:after="0" w:line="312" w:lineRule="auto"/>
+        <w:contextualSpacing w:val="0"/>
+      </w:pPr>
+      <w:r>
         <w:t>Sitemap</w:t>
       </w:r>
     </w:p>
@@ -1720,7 +1728,7 @@
           </mc:Choice>
           <mc:Fallback>
             <w:pict>
-              <v:line w14:anchorId="1C58A08B" id="Straight Connector 26" o:spid="_x0000_s1026" style="position:absolute;flip:y;z-index:251685888;visibility:visible;mso-wrap-style:square;mso-width-percent:0;mso-height-percent:0;mso-wrap-distance-left:9pt;mso-wrap-distance-top:0;mso-wrap-distance-right:9pt;mso-wrap-distance-bottom:0;mso-position-horizontal:absolute;mso-position-horizontal-relative:text;mso-position-vertical:absolute;mso-position-vertical-relative:text;mso-width-percent:0;mso-height-percent:0;mso-width-relative:margin;mso-height-relative:margin" from="109.65pt,27.95pt" to="174.95pt,87.4pt" o:gfxdata="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" strokecolor="black [3040]"/>
+              <v:line w14:anchorId="3B8750A6" id="Straight Connector 26" o:spid="_x0000_s1026" style="position:absolute;flip:y;z-index:251685888;visibility:visible;mso-wrap-style:square;mso-width-percent:0;mso-height-percent:0;mso-wrap-distance-left:9pt;mso-wrap-distance-top:0;mso-wrap-distance-right:9pt;mso-wrap-distance-bottom:0;mso-position-horizontal:absolute;mso-position-horizontal-relative:text;mso-position-vertical:absolute;mso-position-vertical-relative:text;mso-width-percent:0;mso-height-percent:0;mso-width-relative:margin;mso-height-relative:margin" from="109.65pt,27.95pt" to="174.95pt,87.4pt" o:gfxdata="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" strokecolor="black [3040]"/>
             </w:pict>
           </mc:Fallback>
         </mc:AlternateContent>
@@ -1895,13 +1903,7 @@
                               <w:rPr>
                                 <w:lang w:val="en-ID"/>
                               </w:rPr>
-                              <w:t xml:space="preserve">My </w:t>
-                            </w:r>
-                            <w:r>
-                              <w:rPr>
-                                <w:lang w:val="en-ID"/>
-                              </w:rPr>
-                              <w:t>Request</w:t>
+                              <w:t>My Request</w:t>
                             </w:r>
                           </w:p>
                         </w:txbxContent>
@@ -1937,13 +1939,7 @@
                         <w:rPr>
                           <w:lang w:val="en-ID"/>
                         </w:rPr>
-                        <w:t xml:space="preserve">My </w:t>
-                      </w:r>
-                      <w:r>
-                        <w:rPr>
-                          <w:lang w:val="en-ID"/>
-                        </w:rPr>
-                        <w:t>Request</w:t>
+                        <w:t>My Request</w:t>
                       </w:r>
                     </w:p>
                   </w:txbxContent>
@@ -2131,13 +2127,7 @@
                               <w:rPr>
                                 <w:lang w:val="en-ID"/>
                               </w:rPr>
-                              <w:t xml:space="preserve"> </w:t>
-                            </w:r>
-                            <w:r>
-                              <w:rPr>
-                                <w:lang w:val="en-ID"/>
-                              </w:rPr>
-                              <w:t>Request</w:t>
+                              <w:t xml:space="preserve"> Request</w:t>
                             </w:r>
                           </w:p>
                         </w:txbxContent>
@@ -2181,13 +2171,7 @@
                         <w:rPr>
                           <w:lang w:val="en-ID"/>
                         </w:rPr>
-                        <w:t xml:space="preserve"> </w:t>
-                      </w:r>
-                      <w:r>
-                        <w:rPr>
-                          <w:lang w:val="en-ID"/>
-                        </w:rPr>
-                        <w:t>Request</w:t>
+                        <w:t xml:space="preserve"> Request</w:t>
                       </w:r>
                     </w:p>
                   </w:txbxContent>
@@ -2384,7 +2368,7 @@
           </mc:Choice>
           <mc:Fallback>
             <w:pict>
-              <v:line w14:anchorId="41EF98D3" id="Straight Connector 27" o:spid="_x0000_s1026" style="position:absolute;flip:y;z-index:251694080;visibility:visible;mso-wrap-style:square;mso-width-percent:0;mso-height-percent:0;mso-wrap-distance-left:9pt;mso-wrap-distance-top:0;mso-wrap-distance-right:9pt;mso-wrap-distance-bottom:0;mso-position-horizontal:absolute;mso-position-horizontal-relative:text;mso-position-vertical:absolute;mso-position-vertical-relative:text;mso-width-percent:0;mso-height-percent:0;mso-width-relative:margin;mso-height-relative:margin" from="110.5pt,38.25pt" to="176.6pt,59.2pt" o:gfxdata="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" strokecolor="black [3040]"/>
+              <v:line w14:anchorId="3A730F84" id="Straight Connector 27" o:spid="_x0000_s1026" style="position:absolute;flip:y;z-index:251694080;visibility:visible;mso-wrap-style:square;mso-width-percent:0;mso-height-percent:0;mso-wrap-distance-left:9pt;mso-wrap-distance-top:0;mso-wrap-distance-right:9pt;mso-wrap-distance-bottom:0;mso-position-horizontal:absolute;mso-position-horizontal-relative:text;mso-position-vertical:absolute;mso-position-vertical-relative:text;mso-width-percent:0;mso-height-percent:0;mso-width-relative:margin;mso-height-relative:margin" from="110.5pt,38.25pt" to="176.6pt,59.2pt" o:gfxdata="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" strokecolor="black [3040]"/>
             </w:pict>
           </mc:Fallback>
         </mc:AlternateContent>
@@ -2619,6 +2603,7 @@
       <w:r>
         <w:rPr>
           <w:rFonts w:ascii="Open Sans" w:eastAsia="Open Sans" w:hAnsi="Open Sans" w:cs="Open Sans"/>
+          <w:noProof/>
         </w:rPr>
         <mc:AlternateContent>
           <mc:Choice Requires="wps">
@@ -2678,7 +2663,7 @@
           </mc:Choice>
           <mc:Fallback>
             <w:pict>
-              <v:line w14:anchorId="4C35E296" id="Straight Connector 30" o:spid="_x0000_s1026" style="position:absolute;flip:y;z-index:251745280;visibility:visible;mso-wrap-style:square;mso-width-percent:0;mso-height-percent:0;mso-wrap-distance-left:9pt;mso-wrap-distance-top:0;mso-wrap-distance-right:9pt;mso-wrap-distance-bottom:0;mso-position-horizontal:absolute;mso-position-horizontal-relative:text;mso-position-vertical:absolute;mso-position-vertical-relative:text;mso-width-percent:0;mso-height-percent:0;mso-width-relative:margin;mso-height-relative:margin" from="257.85pt,43.1pt" to="309.75pt,74.9pt" o:gfxdata="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" strokecolor="black [3040]"/>
+              <v:line w14:anchorId="2636B0EF" id="Straight Connector 30" o:spid="_x0000_s1026" style="position:absolute;flip:y;z-index:251745280;visibility:visible;mso-wrap-style:square;mso-width-percent:0;mso-height-percent:0;mso-wrap-distance-left:9pt;mso-wrap-distance-top:0;mso-wrap-distance-right:9pt;mso-wrap-distance-bottom:0;mso-position-horizontal:absolute;mso-position-horizontal-relative:text;mso-position-vertical:absolute;mso-position-vertical-relative:text;mso-width-percent:0;mso-height-percent:0;mso-width-relative:margin;mso-height-relative:margin" from="257.85pt,43.1pt" to="309.75pt,74.9pt" o:gfxdata="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" strokecolor="black [3040]"/>
             </w:pict>
           </mc:Fallback>
         </mc:AlternateContent>
@@ -2686,6 +2671,7 @@
       <w:r>
         <w:rPr>
           <w:rFonts w:ascii="Open Sans" w:eastAsia="Open Sans" w:hAnsi="Open Sans" w:cs="Open Sans"/>
+          <w:noProof/>
         </w:rPr>
         <mc:AlternateContent>
           <mc:Choice Requires="wps">
@@ -2745,7 +2731,7 @@
           </mc:Choice>
           <mc:Fallback>
             <w:pict>
-              <v:line w14:anchorId="28988317" id="Straight Connector 31" o:spid="_x0000_s1026" style="position:absolute;z-index:251790336;visibility:visible;mso-wrap-style:square;mso-width-percent:0;mso-height-percent:0;mso-wrap-distance-left:9pt;mso-wrap-distance-top:0;mso-wrap-distance-right:9pt;mso-wrap-distance-bottom:0;mso-position-horizontal:absolute;mso-position-horizontal-relative:text;mso-position-vertical:absolute;mso-position-vertical-relative:text;mso-width-percent:0;mso-height-percent:0;mso-width-relative:margin;mso-height-relative:margin" from="258.7pt,75.75pt" to="308.95pt,93.35pt" o:gfxdata="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" strokecolor="black [3040]"/>
+              <v:line w14:anchorId="5DF5BF7E" id="Straight Connector 31" o:spid="_x0000_s1026" style="position:absolute;z-index:251790336;visibility:visible;mso-wrap-style:square;mso-width-percent:0;mso-height-percent:0;mso-wrap-distance-left:9pt;mso-wrap-distance-top:0;mso-wrap-distance-right:9pt;mso-wrap-distance-bottom:0;mso-position-horizontal:absolute;mso-position-horizontal-relative:text;mso-position-vertical:absolute;mso-position-vertical-relative:text;mso-width-percent:0;mso-height-percent:0;mso-width-relative:margin;mso-height-relative:margin" from="258.7pt,75.75pt" to="308.95pt,93.35pt" o:gfxdata="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" strokecolor="black [3040]"/>
             </w:pict>
           </mc:Fallback>
         </mc:AlternateContent>
@@ -2813,7 +2799,7 @@
           </mc:Choice>
           <mc:Fallback>
             <w:pict>
-              <v:line w14:anchorId="0B9C45B0" id="Straight Connector 29" o:spid="_x0000_s1026" style="position:absolute;z-index:251703296;visibility:visible;mso-wrap-style:square;mso-width-percent:0;mso-height-percent:0;mso-wrap-distance-left:9pt;mso-wrap-distance-top:0;mso-wrap-distance-right:9pt;mso-wrap-distance-bottom:0;mso-position-horizontal:absolute;mso-position-horizontal-relative:text;mso-position-vertical:absolute;mso-position-vertical-relative:text;mso-width-percent:0;mso-height-percent:0;mso-width-relative:margin;mso-height-relative:margin" from="110.5pt,12.15pt" to="178.3pt,72.4pt" o:gfxdata="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" strokecolor="black [3040]"/>
+              <v:line w14:anchorId="541E1178" id="Straight Connector 29" o:spid="_x0000_s1026" style="position:absolute;z-index:251703296;visibility:visible;mso-wrap-style:square;mso-width-percent:0;mso-height-percent:0;mso-wrap-distance-left:9pt;mso-wrap-distance-top:0;mso-wrap-distance-right:9pt;mso-wrap-distance-bottom:0;mso-position-horizontal:absolute;mso-position-horizontal-relative:text;mso-position-vertical:absolute;mso-position-vertical-relative:text;mso-width-percent:0;mso-height-percent:0;mso-width-relative:margin;mso-height-relative:margin" from="110.5pt,12.15pt" to="178.3pt,72.4pt" o:gfxdata="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" strokecolor="black [3040]"/>
             </w:pict>
           </mc:Fallback>
         </mc:AlternateContent>
@@ -2881,7 +2867,7 @@
           </mc:Choice>
           <mc:Fallback>
             <w:pict>
-              <v:line w14:anchorId="7AFBA7F9" id="Straight Connector 28" o:spid="_x0000_s1026" style="position:absolute;z-index:251700224;visibility:visible;mso-wrap-style:square;mso-width-percent:0;mso-height-percent:0;mso-wrap-distance-left:9pt;mso-wrap-distance-top:0;mso-wrap-distance-right:9pt;mso-wrap-distance-bottom:0;mso-position-horizontal:absolute;mso-position-horizontal-relative:text;mso-position-vertical:absolute;mso-position-vertical-relative:text;mso-width-percent:0;mso-height-percent:0;mso-width-relative:margin;mso-height-relative:margin" from="110.5pt,12.15pt" to="176.6pt,32.25pt" o:gfxdata="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" strokecolor="black [3040]"/>
+              <v:line w14:anchorId="56B95CF8" id="Straight Connector 28" o:spid="_x0000_s1026" style="position:absolute;z-index:251700224;visibility:visible;mso-wrap-style:square;mso-width-percent:0;mso-height-percent:0;mso-wrap-distance-left:9pt;mso-wrap-distance-top:0;mso-wrap-distance-right:9pt;mso-wrap-distance-bottom:0;mso-position-horizontal:absolute;mso-position-horizontal-relative:text;mso-position-vertical:absolute;mso-position-vertical-relative:text;mso-width-percent:0;mso-height-percent:0;mso-width-relative:margin;mso-height-relative:margin" from="110.5pt,12.15pt" to="176.6pt,32.25pt" o:gfxdata="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" strokecolor="black [3040]"/>
             </w:pict>
           </mc:Fallback>
         </mc:AlternateContent>
@@ -2903,6 +2889,7 @@
       <w:r>
         <w:rPr>
           <w:rFonts w:ascii="Open Sans" w:eastAsia="Open Sans" w:hAnsi="Open Sans" w:cs="Open Sans"/>
+          <w:noProof/>
         </w:rPr>
         <mc:AlternateContent>
           <mc:Choice Requires="wps">
@@ -2962,7 +2949,7 @@
           </mc:Choice>
           <mc:Fallback>
             <w:pict>
-              <v:line w14:anchorId="662EDE76" id="Straight Connector 32" o:spid="_x0000_s1026" style="position:absolute;z-index:251836416;visibility:visible;mso-wrap-style:square;mso-width-percent:0;mso-height-percent:0;mso-wrap-distance-left:9pt;mso-wrap-distance-top:0;mso-wrap-distance-right:9pt;mso-wrap-distance-bottom:0;mso-position-horizontal:absolute;mso-position-horizontal-relative:text;mso-position-vertical:absolute;mso-position-vertical-relative:text;mso-width-percent:0;mso-height-percent:0;mso-width-relative:margin;mso-height-relative:margin" from="258.7pt,28.65pt" to="312.3pt,91.45pt" o:gfxdata="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" strokecolor="black [3040]"/>
+              <v:line w14:anchorId="5B128BF2" id="Straight Connector 32" o:spid="_x0000_s1026" style="position:absolute;z-index:251836416;visibility:visible;mso-wrap-style:square;mso-width-percent:0;mso-height-percent:0;mso-wrap-distance-left:9pt;mso-wrap-distance-top:0;mso-wrap-distance-right:9pt;mso-wrap-distance-bottom:0;mso-position-horizontal:absolute;mso-position-horizontal-relative:text;mso-position-vertical:absolute;mso-position-vertical-relative:text;mso-width-percent:0;mso-height-percent:0;mso-width-relative:margin;mso-height-relative:margin" from="258.7pt,28.65pt" to="312.3pt,91.45pt" o:gfxdata="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" strokecolor="black [3040]"/>
             </w:pict>
           </mc:Fallback>
         </mc:AlternateContent>
@@ -4129,10 +4116,18 @@
           <w:sz w:val="24"/>
         </w:rPr>
       </w:pPr>
-      <w:r>
-        <w:rPr>
-          <w:sz w:val="24"/>
-        </w:rPr>
+    </w:p>
+    <w:p>
+      <w:pPr>
+        <w:rPr>
+          <w:sz w:val="24"/>
+        </w:rPr>
+      </w:pPr>
+      <w:r>
+        <w:rPr>
+          <w:sz w:val="24"/>
+        </w:rPr>
+        <w:lastRenderedPageBreak/>
         <w:t>Dashboard</w:t>
       </w:r>
     </w:p>
@@ -4527,21 +4522,80 @@
     </w:p>
     <w:p>
       <w:pPr>
-        <w:rPr>
-          <w:sz w:val="24"/>
-        </w:rPr>
-      </w:pPr>
-      <w:r>
-        <w:rPr>
-          <w:sz w:val="24"/>
-        </w:rPr>
-        <w:t>Dashboard</w:t>
-      </w:r>
-      <w:r>
-        <w:rPr>
-          <w:sz w:val="24"/>
-        </w:rPr>
-        <w:t xml:space="preserve"> – Reject Confirmation </w:t>
+        <w:pBdr>
+          <w:top w:val="nil"/>
+          <w:left w:val="nil"/>
+          <w:bottom w:val="nil"/>
+          <w:right w:val="nil"/>
+          <w:between w:val="nil"/>
+        </w:pBdr>
+        <w:contextualSpacing w:val="0"/>
+        <w:jc w:val="right"/>
+        <w:rPr>
+          <w:i/>
+        </w:rPr>
+      </w:pPr>
+    </w:p>
+    <w:p>
+      <w:pPr>
+        <w:pBdr>
+          <w:top w:val="nil"/>
+          <w:left w:val="nil"/>
+          <w:bottom w:val="nil"/>
+          <w:right w:val="nil"/>
+          <w:between w:val="nil"/>
+        </w:pBdr>
+        <w:contextualSpacing w:val="0"/>
+        <w:jc w:val="right"/>
+        <w:rPr>
+          <w:i/>
+        </w:rPr>
+      </w:pPr>
+    </w:p>
+    <w:p>
+      <w:pPr>
+        <w:pBdr>
+          <w:top w:val="nil"/>
+          <w:left w:val="nil"/>
+          <w:bottom w:val="nil"/>
+          <w:right w:val="nil"/>
+          <w:between w:val="nil"/>
+        </w:pBdr>
+        <w:contextualSpacing w:val="0"/>
+        <w:jc w:val="right"/>
+        <w:rPr>
+          <w:i/>
+        </w:rPr>
+      </w:pPr>
+    </w:p>
+    <w:p>
+      <w:pPr>
+        <w:pBdr>
+          <w:top w:val="nil"/>
+          <w:left w:val="nil"/>
+          <w:bottom w:val="nil"/>
+          <w:right w:val="nil"/>
+          <w:between w:val="nil"/>
+        </w:pBdr>
+        <w:contextualSpacing w:val="0"/>
+        <w:jc w:val="right"/>
+        <w:rPr>
+          <w:i/>
+        </w:rPr>
+      </w:pPr>
+    </w:p>
+    <w:p>
+      <w:pPr>
+        <w:rPr>
+          <w:sz w:val="24"/>
+        </w:rPr>
+      </w:pPr>
+      <w:r>
+        <w:rPr>
+          <w:sz w:val="24"/>
+        </w:rPr>
+        <w:lastRenderedPageBreak/>
+        <w:t xml:space="preserve">Dashboard – Reject Confirmation </w:t>
       </w:r>
     </w:p>
     <w:p>
@@ -4951,21 +5005,64 @@
     </w:p>
     <w:p>
       <w:pPr>
-        <w:rPr>
-          <w:sz w:val="24"/>
-        </w:rPr>
-      </w:pPr>
-      <w:r>
-        <w:rPr>
-          <w:sz w:val="24"/>
-        </w:rPr>
-        <w:t xml:space="preserve">Dashboard – Reject </w:t>
-      </w:r>
-      <w:r>
-        <w:rPr>
-          <w:sz w:val="24"/>
-        </w:rPr>
-        <w:t>Confirmation Notes</w:t>
+        <w:pBdr>
+          <w:top w:val="nil"/>
+          <w:left w:val="nil"/>
+          <w:bottom w:val="nil"/>
+          <w:right w:val="nil"/>
+          <w:between w:val="nil"/>
+        </w:pBdr>
+        <w:contextualSpacing w:val="0"/>
+        <w:jc w:val="center"/>
+        <w:rPr>
+          <w:i/>
+        </w:rPr>
+      </w:pPr>
+    </w:p>
+    <w:p>
+      <w:pPr>
+        <w:pBdr>
+          <w:top w:val="nil"/>
+          <w:left w:val="nil"/>
+          <w:bottom w:val="nil"/>
+          <w:right w:val="nil"/>
+          <w:between w:val="nil"/>
+        </w:pBdr>
+        <w:contextualSpacing w:val="0"/>
+        <w:jc w:val="center"/>
+        <w:rPr>
+          <w:i/>
+        </w:rPr>
+      </w:pPr>
+    </w:p>
+    <w:p>
+      <w:pPr>
+        <w:pBdr>
+          <w:top w:val="nil"/>
+          <w:left w:val="nil"/>
+          <w:bottom w:val="nil"/>
+          <w:right w:val="nil"/>
+          <w:between w:val="nil"/>
+        </w:pBdr>
+        <w:contextualSpacing w:val="0"/>
+        <w:jc w:val="center"/>
+        <w:rPr>
+          <w:i/>
+        </w:rPr>
+      </w:pPr>
+    </w:p>
+    <w:p>
+      <w:pPr>
+        <w:rPr>
+          <w:sz w:val="24"/>
+        </w:rPr>
+      </w:pPr>
+      <w:r>
+        <w:rPr>
+          <w:sz w:val="24"/>
+        </w:rPr>
+        <w:lastRenderedPageBreak/>
+        <w:t>Dashboard – Reject Confirmation Notes</w:t>
       </w:r>
     </w:p>
     <w:p>
@@ -5355,6 +5452,66 @@
     </w:p>
     <w:p>
       <w:pPr>
+        <w:pBdr>
+          <w:top w:val="nil"/>
+          <w:left w:val="nil"/>
+          <w:bottom w:val="nil"/>
+          <w:right w:val="nil"/>
+          <w:between w:val="nil"/>
+        </w:pBdr>
+        <w:contextualSpacing w:val="0"/>
+        <w:rPr>
+          <w:i/>
+        </w:rPr>
+      </w:pPr>
+    </w:p>
+    <w:p>
+      <w:pPr>
+        <w:pBdr>
+          <w:top w:val="nil"/>
+          <w:left w:val="nil"/>
+          <w:bottom w:val="nil"/>
+          <w:right w:val="nil"/>
+          <w:between w:val="nil"/>
+        </w:pBdr>
+        <w:contextualSpacing w:val="0"/>
+        <w:rPr>
+          <w:i/>
+        </w:rPr>
+      </w:pPr>
+    </w:p>
+    <w:p>
+      <w:pPr>
+        <w:pBdr>
+          <w:top w:val="nil"/>
+          <w:left w:val="nil"/>
+          <w:bottom w:val="nil"/>
+          <w:right w:val="nil"/>
+          <w:between w:val="nil"/>
+        </w:pBdr>
+        <w:contextualSpacing w:val="0"/>
+        <w:rPr>
+          <w:i/>
+        </w:rPr>
+      </w:pPr>
+    </w:p>
+    <w:p>
+      <w:pPr>
+        <w:pBdr>
+          <w:top w:val="nil"/>
+          <w:left w:val="nil"/>
+          <w:bottom w:val="nil"/>
+          <w:right w:val="nil"/>
+          <w:between w:val="nil"/>
+        </w:pBdr>
+        <w:contextualSpacing w:val="0"/>
+        <w:rPr>
+          <w:i/>
+        </w:rPr>
+      </w:pPr>
+    </w:p>
+    <w:p>
+      <w:pPr>
         <w:rPr>
           <w:sz w:val="24"/>
         </w:rPr>
@@ -5551,6 +5708,34 @@
           <w:sz w:val="24"/>
         </w:rPr>
       </w:pPr>
+    </w:p>
+    <w:p>
+      <w:pPr>
+        <w:rPr>
+          <w:sz w:val="24"/>
+        </w:rPr>
+      </w:pPr>
+    </w:p>
+    <w:p>
+      <w:pPr>
+        <w:rPr>
+          <w:sz w:val="24"/>
+        </w:rPr>
+      </w:pPr>
+    </w:p>
+    <w:p>
+      <w:pPr>
+        <w:rPr>
+          <w:sz w:val="24"/>
+        </w:rPr>
+      </w:pPr>
+    </w:p>
+    <w:p>
+      <w:pPr>
+        <w:rPr>
+          <w:sz w:val="24"/>
+        </w:rPr>
+      </w:pPr>
       <w:r>
         <w:rPr>
           <w:sz w:val="24"/>
@@ -5709,6 +5894,27 @@
           <w:sz w:val="24"/>
         </w:rPr>
       </w:pPr>
+    </w:p>
+    <w:p>
+      <w:pPr>
+        <w:rPr>
+          <w:sz w:val="24"/>
+        </w:rPr>
+      </w:pPr>
+    </w:p>
+    <w:p>
+      <w:pPr>
+        <w:rPr>
+          <w:sz w:val="24"/>
+        </w:rPr>
+      </w:pPr>
+    </w:p>
+    <w:p>
+      <w:pPr>
+        <w:rPr>
+          <w:sz w:val="24"/>
+        </w:rPr>
+      </w:pPr>
       <w:r>
         <w:rPr>
           <w:sz w:val="24"/>
@@ -5916,6 +6122,27 @@
           <w:sz w:val="24"/>
         </w:rPr>
       </w:pPr>
+    </w:p>
+    <w:p>
+      <w:pPr>
+        <w:rPr>
+          <w:sz w:val="24"/>
+        </w:rPr>
+      </w:pPr>
+    </w:p>
+    <w:p>
+      <w:pPr>
+        <w:rPr>
+          <w:sz w:val="24"/>
+        </w:rPr>
+      </w:pPr>
+    </w:p>
+    <w:p>
+      <w:pPr>
+        <w:rPr>
+          <w:sz w:val="24"/>
+        </w:rPr>
+      </w:pPr>
       <w:r>
         <w:rPr>
           <w:sz w:val="24"/>
@@ -6130,6 +6357,27 @@
           <w:sz w:val="24"/>
         </w:rPr>
       </w:pPr>
+    </w:p>
+    <w:p>
+      <w:pPr>
+        <w:rPr>
+          <w:sz w:val="24"/>
+        </w:rPr>
+      </w:pPr>
+    </w:p>
+    <w:p>
+      <w:pPr>
+        <w:rPr>
+          <w:sz w:val="24"/>
+        </w:rPr>
+      </w:pPr>
+    </w:p>
+    <w:p>
+      <w:pPr>
+        <w:rPr>
+          <w:sz w:val="24"/>
+        </w:rPr>
+      </w:pPr>
       <w:r>
         <w:rPr>
           <w:sz w:val="24"/>
@@ -6503,13 +6751,7 @@
         <w:rPr>
           <w:sz w:val="24"/>
         </w:rPr>
-        <w:t>Employee</w:t>
-      </w:r>
-      <w:r>
-        <w:rPr>
-          <w:sz w:val="24"/>
-        </w:rPr>
-        <w:t xml:space="preserve"> </w:t>
+        <w:t xml:space="preserve">Employee </w:t>
       </w:r>
     </w:p>
     <w:p>
@@ -6676,6 +6918,55 @@
           <w:sz w:val="24"/>
         </w:rPr>
       </w:pPr>
+    </w:p>
+    <w:p>
+      <w:pPr>
+        <w:rPr>
+          <w:sz w:val="24"/>
+        </w:rPr>
+      </w:pPr>
+    </w:p>
+    <w:p>
+      <w:pPr>
+        <w:rPr>
+          <w:sz w:val="24"/>
+        </w:rPr>
+      </w:pPr>
+    </w:p>
+    <w:p>
+      <w:pPr>
+        <w:rPr>
+          <w:sz w:val="24"/>
+        </w:rPr>
+      </w:pPr>
+    </w:p>
+    <w:p>
+      <w:pPr>
+        <w:rPr>
+          <w:sz w:val="24"/>
+        </w:rPr>
+      </w:pPr>
+    </w:p>
+    <w:p>
+      <w:pPr>
+        <w:rPr>
+          <w:sz w:val="24"/>
+        </w:rPr>
+      </w:pPr>
+    </w:p>
+    <w:p>
+      <w:pPr>
+        <w:rPr>
+          <w:sz w:val="24"/>
+        </w:rPr>
+      </w:pPr>
+    </w:p>
+    <w:p>
+      <w:pPr>
+        <w:rPr>
+          <w:sz w:val="24"/>
+        </w:rPr>
+      </w:pPr>
       <w:r>
         <w:rPr>
           <w:sz w:val="24"/>
@@ -6834,11 +7125,40 @@
           <w:sz w:val="24"/>
         </w:rPr>
       </w:pPr>
-      <w:r>
-        <w:rPr>
-          <w:sz w:val="24"/>
-        </w:rPr>
-        <w:lastRenderedPageBreak/>
+    </w:p>
+    <w:p>
+      <w:pPr>
+        <w:rPr>
+          <w:sz w:val="24"/>
+        </w:rPr>
+      </w:pPr>
+    </w:p>
+    <w:p>
+      <w:pPr>
+        <w:rPr>
+          <w:sz w:val="24"/>
+        </w:rPr>
+      </w:pPr>
+    </w:p>
+    <w:p>
+      <w:pPr>
+        <w:rPr>
+          <w:sz w:val="24"/>
+        </w:rPr>
+      </w:pPr>
+      <w:bookmarkStart w:id="19" w:name="_GoBack"/>
+      <w:bookmarkEnd w:id="19"/>
+    </w:p>
+    <w:p>
+      <w:pPr>
+        <w:rPr>
+          <w:sz w:val="24"/>
+        </w:rPr>
+      </w:pPr>
+      <w:r>
+        <w:rPr>
+          <w:sz w:val="24"/>
+        </w:rPr>
         <w:t>Employee (Add New Employee)</w:t>
       </w:r>
     </w:p>
@@ -7251,27 +7571,27 @@
         <w:rPr>
           <w:sz w:val="24"/>
         </w:rPr>
+        <w:t>Employee (Edit Employee)</w:t>
+      </w:r>
+    </w:p>
+    <w:p>
+      <w:pPr>
+        <w:rPr>
+          <w:sz w:val="24"/>
+        </w:rPr>
+      </w:pPr>
+    </w:p>
+    <w:p>
+      <w:pPr>
+        <w:rPr>
+          <w:sz w:val="24"/>
+        </w:rPr>
+      </w:pPr>
+      <w:r>
+        <w:rPr>
+          <w:noProof/>
+        </w:rPr>
         <w:lastRenderedPageBreak/>
-        <w:t>Employee (Edit Employee)</w:t>
-      </w:r>
-    </w:p>
-    <w:p>
-      <w:pPr>
-        <w:rPr>
-          <w:sz w:val="24"/>
-        </w:rPr>
-      </w:pPr>
-    </w:p>
-    <w:p>
-      <w:pPr>
-        <w:rPr>
-          <w:sz w:val="24"/>
-        </w:rPr>
-      </w:pPr>
-      <w:r>
-        <w:rPr>
-          <w:noProof/>
-        </w:rPr>
         <w:drawing>
           <wp:inline distT="0" distB="0" distL="0" distR="0">
             <wp:extent cx="5943600" cy="4226147"/>
@@ -7483,39 +7803,27 @@
         <w:rPr>
           <w:sz w:val="24"/>
         </w:rPr>
+        <w:t xml:space="preserve">Request – Asset Request </w:t>
+      </w:r>
+    </w:p>
+    <w:p>
+      <w:pPr>
+        <w:rPr>
+          <w:sz w:val="24"/>
+        </w:rPr>
+      </w:pPr>
+    </w:p>
+    <w:p>
+      <w:pPr>
+        <w:rPr>
+          <w:sz w:val="24"/>
+        </w:rPr>
+      </w:pPr>
+      <w:r>
+        <w:rPr>
+          <w:noProof/>
+        </w:rPr>
         <w:lastRenderedPageBreak/>
-        <w:t>Request</w:t>
-      </w:r>
-      <w:r>
-        <w:rPr>
-          <w:sz w:val="24"/>
-        </w:rPr>
-        <w:t xml:space="preserve"> </w:t>
-      </w:r>
-      <w:r>
-        <w:rPr>
-          <w:sz w:val="24"/>
-        </w:rPr>
-        <w:t xml:space="preserve">– Asset Request </w:t>
-      </w:r>
-    </w:p>
-    <w:p>
-      <w:pPr>
-        <w:rPr>
-          <w:sz w:val="24"/>
-        </w:rPr>
-      </w:pPr>
-    </w:p>
-    <w:p>
-      <w:pPr>
-        <w:rPr>
-          <w:sz w:val="24"/>
-        </w:rPr>
-      </w:pPr>
-      <w:r>
-        <w:rPr>
-          <w:noProof/>
-        </w:rPr>
         <w:drawing>
           <wp:inline distT="0" distB="0" distL="0" distR="0">
             <wp:extent cx="5943600" cy="4226147"/>
@@ -7702,33 +8010,27 @@
         <w:rPr>
           <w:sz w:val="24"/>
         </w:rPr>
+        <w:t xml:space="preserve">Request – Asset Request Reject Confirmation </w:t>
+      </w:r>
+    </w:p>
+    <w:p>
+      <w:pPr>
+        <w:rPr>
+          <w:sz w:val="24"/>
+        </w:rPr>
+      </w:pPr>
+    </w:p>
+    <w:p>
+      <w:pPr>
+        <w:rPr>
+          <w:sz w:val="24"/>
+        </w:rPr>
+      </w:pPr>
+      <w:r>
+        <w:rPr>
+          <w:noProof/>
+        </w:rPr>
         <w:lastRenderedPageBreak/>
-        <w:t xml:space="preserve">Request – Asset Request </w:t>
-      </w:r>
-      <w:r>
-        <w:rPr>
-          <w:sz w:val="24"/>
-        </w:rPr>
-        <w:t xml:space="preserve">Reject Confirmation </w:t>
-      </w:r>
-    </w:p>
-    <w:p>
-      <w:pPr>
-        <w:rPr>
-          <w:sz w:val="24"/>
-        </w:rPr>
-      </w:pPr>
-    </w:p>
-    <w:p>
-      <w:pPr>
-        <w:rPr>
-          <w:sz w:val="24"/>
-        </w:rPr>
-      </w:pPr>
-      <w:r>
-        <w:rPr>
-          <w:noProof/>
-        </w:rPr>
         <w:drawing>
           <wp:inline distT="0" distB="0" distL="0" distR="0">
             <wp:extent cx="5943600" cy="4226147"/>
@@ -7922,13 +8224,7 @@
         <w:rPr>
           <w:sz w:val="24"/>
         </w:rPr>
-        <w:t xml:space="preserve">Request – Asset Request </w:t>
-      </w:r>
-      <w:r>
-        <w:rPr>
-          <w:sz w:val="24"/>
-        </w:rPr>
-        <w:t>Reject Confirmation Notes</w:t>
+        <w:t>Request – Asset Request Reject Confirmation Notes</w:t>
       </w:r>
     </w:p>
     <w:p>
@@ -7948,6 +8244,7 @@
         <w:rPr>
           <w:noProof/>
         </w:rPr>
+        <w:lastRenderedPageBreak/>
         <w:drawing>
           <wp:inline distT="0" distB="0" distL="0" distR="0">
             <wp:extent cx="5943600" cy="4226147"/>
@@ -8127,27 +8424,27 @@
         <w:rPr>
           <w:sz w:val="24"/>
         </w:rPr>
+        <w:t xml:space="preserve">Request – Handover Request </w:t>
+      </w:r>
+    </w:p>
+    <w:p>
+      <w:pPr>
+        <w:rPr>
+          <w:sz w:val="24"/>
+        </w:rPr>
+      </w:pPr>
+    </w:p>
+    <w:p>
+      <w:pPr>
+        <w:rPr>
+          <w:sz w:val="24"/>
+        </w:rPr>
+      </w:pPr>
+      <w:r>
+        <w:rPr>
+          <w:noProof/>
+        </w:rPr>
         <w:lastRenderedPageBreak/>
-        <w:t xml:space="preserve">Request – Handover Request </w:t>
-      </w:r>
-    </w:p>
-    <w:p>
-      <w:pPr>
-        <w:rPr>
-          <w:sz w:val="24"/>
-        </w:rPr>
-      </w:pPr>
-    </w:p>
-    <w:p>
-      <w:pPr>
-        <w:rPr>
-          <w:sz w:val="24"/>
-        </w:rPr>
-      </w:pPr>
-      <w:r>
-        <w:rPr>
-          <w:noProof/>
-        </w:rPr>
         <w:drawing>
           <wp:inline distT="0" distB="0" distL="0" distR="0">
             <wp:extent cx="5943600" cy="4226147"/>
@@ -8361,6 +8658,7 @@
         <w:rPr>
           <w:noProof/>
         </w:rPr>
+        <w:lastRenderedPageBreak/>
         <w:drawing>
           <wp:inline distT="0" distB="0" distL="0" distR="0">
             <wp:extent cx="5943600" cy="4226147"/>
@@ -8588,8 +8886,8 @@
         <w:spacing w:after="0" w:line="312" w:lineRule="auto"/>
         <w:contextualSpacing w:val="0"/>
       </w:pPr>
-      <w:bookmarkStart w:id="19" w:name="_g4frd7jvo67s" w:colFirst="0" w:colLast="0"/>
-      <w:bookmarkEnd w:id="19"/>
+      <w:bookmarkStart w:id="20" w:name="_g4frd7jvo67s" w:colFirst="0" w:colLast="0"/>
+      <w:bookmarkEnd w:id="20"/>
     </w:p>
     <w:p>
       <w:pPr>
@@ -8604,10 +8902,7 @@
         <w:spacing w:after="0" w:line="312" w:lineRule="auto"/>
         <w:contextualSpacing w:val="0"/>
       </w:pPr>
-      <w:bookmarkStart w:id="20" w:name="_GoBack"/>
-      <w:bookmarkEnd w:id="20"/>
-      <w:r>
-        <w:lastRenderedPageBreak/>
+      <w:r>
         <w:t>Non-Functional Requirements</w:t>
       </w:r>
     </w:p>
@@ -8662,8 +8957,16 @@
         <w:t xml:space="preserve">The application must </w:t>
       </w:r>
       <w:r>
-        <w:t>be available in Git</w:t>
-      </w:r>
+        <w:t xml:space="preserve">be available in </w:t>
+      </w:r>
+      <w:proofErr w:type="spellStart"/>
+      <w:r>
+        <w:t>Git</w:t>
+      </w:r>
+      <w:r>
+        <w:t>hub</w:t>
+      </w:r>
+      <w:proofErr w:type="spellEnd"/>
     </w:p>
     <w:p>
       <w:pPr>
@@ -8709,6 +9012,7 @@
         </w:pBdr>
       </w:pPr>
       <w:r>
+        <w:lastRenderedPageBreak/>
         <w:t>In UI, t</w:t>
       </w:r>
       <w:r>
@@ -8744,7 +9048,10 @@
         <w:t xml:space="preserve">The application </w:t>
       </w:r>
       <w:r>
-        <w:t>will be better to use basing java without any framework at least Spring Boot</w:t>
+        <w:t>will be better to use basic j</w:t>
+      </w:r>
+      <w:r>
+        <w:t>ava without any framework at least Spring Boot</w:t>
       </w:r>
     </w:p>
     <w:p>
@@ -9344,11 +9651,12 @@
       <w:footerReference w:type="default" r:id="rId26"/>
       <w:headerReference w:type="first" r:id="rId27"/>
       <w:footerReference w:type="first" r:id="rId28"/>
-      <w:pgSz w:w="12240" w:h="15840"/>
+      <w:pgSz w:w="11906" w:h="16838" w:code="9"/>
       <w:pgMar w:top="1080" w:right="1440" w:bottom="720" w:left="1440" w:header="0" w:footer="720" w:gutter="0"/>
       <w:pgNumType w:start="1"/>
       <w:cols w:space="720"/>
       <w:titlePg/>
+      <w:docGrid w:linePitch="299"/>
     </w:sectPr>
   </w:body>
 </w:document>

</xml_diff>